<commit_message>
Adjustments to Report. Added Presentation Docs (Abstract, talking points, script)
</commit_message>
<xml_diff>
--- a/Docs/OGSC Internship Report.docx
+++ b/Docs/OGSC Internship Report.docx
@@ -1026,7 +1026,7 @@
       </w:pPr>
       <w:r>
         <w:drawing>
-          <wp:inline wp14:editId="5C5A239D" wp14:anchorId="328FE7A8">
+          <wp:inline wp14:editId="48063355" wp14:anchorId="328FE7A8">
             <wp:extent cx="4572000" cy="2543175"/>
             <wp:effectExtent l="0" t="0" r="0" b="0"/>
             <wp:docPr id="209631803" name="" title=""/>
@@ -1041,7 +1041,7 @@
                     <pic:cNvPicPr/>
                   </pic:nvPicPr>
                   <pic:blipFill>
-                    <a:blip r:embed="R1e209bdfb746439f">
+                    <a:blip r:embed="Ra9f8f0c3abc64815">
                       <a:extLst xmlns:a="http://schemas.openxmlformats.org/drawingml/2006/main">
                         <a:ext xmlns:a="http://schemas.openxmlformats.org/drawingml/2006/main" uri="{28A0092B-C50C-407E-A947-70E740481C1C}">
                           <a14:useLocalDpi xmlns:a14="http://schemas.microsoft.com/office/drawing/2010/main" val="0"/>
@@ -1368,7 +1368,6 @@
     <w:p>
       <w:pPr>
         <w:pStyle w:val="Normal"/>
-        <w:bidi w:val="0"/>
         <w:spacing w:before="0" w:beforeAutospacing="off" w:after="160" w:afterAutospacing="off" w:line="259" w:lineRule="auto"/>
         <w:ind w:left="0" w:right="0"/>
         <w:jc w:val="center"/>
@@ -1557,16 +1556,16 @@
         <w:rPr>
           <w:b w:val="0"/>
           <w:bCs w:val="0"/>
-          <w:sz w:val="24"/>
-          <w:szCs w:val="24"/>
-          <w:u w:val="single"/>
-        </w:rPr>
-        <w:t>Virtual Reality</w:t>
-      </w:r>
-    </w:p>
-    <w:p>
-      <w:pPr>
-        <w:pStyle w:val="Normal"/>
+          <w:sz w:val="28"/>
+          <w:szCs w:val="28"/>
+        </w:rPr>
+        <w:t>Technical Contributions</w:t>
+      </w:r>
+    </w:p>
+    <w:p>
+      <w:pPr>
+        <w:pStyle w:val="Normal"/>
+        <w:bidi w:val="0"/>
         <w:spacing w:before="0" w:beforeAutospacing="off" w:after="160" w:afterAutospacing="off" w:line="259" w:lineRule="auto"/>
         <w:ind w:left="0" w:right="0"/>
         <w:jc w:val="left"/>
@@ -1575,84 +1574,23 @@
           <w:bCs w:val="0"/>
           <w:sz w:val="24"/>
           <w:szCs w:val="24"/>
-          <w:u w:val="none"/>
-        </w:rPr>
-      </w:pPr>
-      <w:r>
-        <w:rPr>
-          <w:b w:val="0"/>
-          <w:bCs w:val="0"/>
-          <w:sz w:val="24"/>
-          <w:szCs w:val="24"/>
-          <w:u w:val="none"/>
-        </w:rPr>
-        <w:t xml:space="preserve">It has become clearer through working on this project that there are times that virtual reality makes sense, and times that it doesn’t. </w:t>
-      </w:r>
-      <w:r>
-        <w:rPr>
-          <w:b w:val="0"/>
-          <w:bCs w:val="0"/>
-          <w:sz w:val="24"/>
-          <w:szCs w:val="24"/>
-          <w:u w:val="none"/>
-        </w:rPr>
-        <w:t xml:space="preserve">VR </w:t>
-      </w:r>
-      <w:r>
-        <w:rPr>
-          <w:b w:val="0"/>
-          <w:bCs w:val="0"/>
-          <w:sz w:val="24"/>
-          <w:szCs w:val="24"/>
-          <w:u w:val="none"/>
-        </w:rPr>
-        <w:t>can require substantially more energy to interact with an interface when compared to traditional I/O methods.</w:t>
-      </w:r>
-      <w:r>
-        <w:rPr>
-          <w:b w:val="0"/>
-          <w:bCs w:val="0"/>
-          <w:sz w:val="24"/>
-          <w:szCs w:val="24"/>
-          <w:u w:val="none"/>
-        </w:rPr>
-        <w:t xml:space="preserve"> </w:t>
-      </w:r>
-      <w:r>
-        <w:rPr>
-          <w:b w:val="0"/>
-          <w:bCs w:val="0"/>
-          <w:sz w:val="24"/>
-          <w:szCs w:val="24"/>
-          <w:u w:val="none"/>
-        </w:rPr>
-        <w:t>Specifically, s</w:t>
-      </w:r>
-      <w:r>
-        <w:rPr>
-          <w:b w:val="0"/>
-          <w:bCs w:val="0"/>
-          <w:sz w:val="24"/>
-          <w:szCs w:val="24"/>
-          <w:u w:val="none"/>
-        </w:rPr>
-        <w:t xml:space="preserve">imulating touchscreen behavior in virtual reality is not only much more work to implement, but also more work for the user to </w:t>
-      </w:r>
-      <w:r>
-        <w:rPr>
-          <w:b w:val="0"/>
-          <w:bCs w:val="0"/>
-          <w:sz w:val="24"/>
-          <w:szCs w:val="24"/>
-          <w:u w:val="none"/>
-        </w:rPr>
-        <w:t>perform with the precision it requires.</w:t>
-      </w:r>
-    </w:p>
-    <w:p>
-      <w:pPr>
-        <w:pStyle w:val="Normal"/>
-        <w:bidi w:val="0"/>
+          <w:u w:val="single"/>
+        </w:rPr>
+      </w:pPr>
+      <w:r>
+        <w:rPr>
+          <w:b w:val="0"/>
+          <w:bCs w:val="0"/>
+          <w:sz w:val="24"/>
+          <w:szCs w:val="24"/>
+          <w:u w:val="single"/>
+        </w:rPr>
+        <w:t>Where Virtual Reality Makes Sense</w:t>
+      </w:r>
+    </w:p>
+    <w:p>
+      <w:pPr>
+        <w:pStyle w:val="Normal"/>
         <w:spacing w:before="0" w:beforeAutospacing="off" w:after="160" w:afterAutospacing="off" w:line="259" w:lineRule="auto"/>
         <w:ind w:left="0" w:right="0"/>
         <w:jc w:val="left"/>
@@ -1672,118 +1610,436 @@
           <w:szCs w:val="24"/>
           <w:u w:val="none"/>
         </w:rPr>
-        <w:t>The amount of time and effort required to develop virtual reality applications is also much more apparent to me after working on this project.</w:t>
-      </w:r>
-      <w:r>
-        <w:rPr>
-          <w:b w:val="0"/>
-          <w:bCs w:val="0"/>
-          <w:sz w:val="24"/>
-          <w:szCs w:val="24"/>
-          <w:u w:val="none"/>
-        </w:rPr>
-        <w:t xml:space="preserve"> When creating a VR application, a different approach must be used </w:t>
-      </w:r>
-      <w:r>
-        <w:rPr>
-          <w:b w:val="0"/>
-          <w:bCs w:val="0"/>
-          <w:sz w:val="24"/>
-          <w:szCs w:val="24"/>
-          <w:u w:val="none"/>
-        </w:rPr>
-        <w:t>in</w:t>
-      </w:r>
-      <w:r>
-        <w:rPr>
-          <w:b w:val="0"/>
-          <w:bCs w:val="0"/>
-          <w:sz w:val="24"/>
-          <w:szCs w:val="24"/>
-          <w:u w:val="none"/>
-        </w:rPr>
-        <w:t xml:space="preserve"> designing user interaction </w:t>
-      </w:r>
-      <w:r>
-        <w:rPr>
-          <w:b w:val="0"/>
-          <w:bCs w:val="0"/>
-          <w:sz w:val="24"/>
-          <w:szCs w:val="24"/>
-          <w:u w:val="none"/>
-        </w:rPr>
-        <w:t xml:space="preserve">when compared to </w:t>
-      </w:r>
-      <w:r>
-        <w:rPr>
-          <w:b w:val="0"/>
-          <w:bCs w:val="0"/>
-          <w:sz w:val="24"/>
-          <w:szCs w:val="24"/>
-          <w:u w:val="none"/>
-        </w:rPr>
-        <w:t>traditional applications. Additionally, the 3D</w:t>
-      </w:r>
-      <w:r>
-        <w:rPr>
-          <w:b w:val="0"/>
-          <w:bCs w:val="0"/>
-          <w:sz w:val="24"/>
-          <w:szCs w:val="24"/>
-          <w:u w:val="none"/>
-        </w:rPr>
-        <w:t>, physics-based nature of a typical VR environment makes develop</w:t>
-      </w:r>
-      <w:r>
-        <w:rPr>
-          <w:b w:val="0"/>
-          <w:bCs w:val="0"/>
-          <w:sz w:val="24"/>
-          <w:szCs w:val="24"/>
-          <w:u w:val="none"/>
-        </w:rPr>
-        <w:t xml:space="preserve">ing it quite an involved task. If one was to model a VR application after a real-world physical </w:t>
-      </w:r>
-      <w:r>
-        <w:rPr>
-          <w:b w:val="0"/>
-          <w:bCs w:val="0"/>
-          <w:sz w:val="24"/>
-          <w:szCs w:val="24"/>
-          <w:u w:val="none"/>
-        </w:rPr>
-        <w:t xml:space="preserve">task like tossing a bean bag, a tremendous amount of time would be spent </w:t>
-      </w:r>
-      <w:r>
-        <w:rPr>
-          <w:b w:val="0"/>
-          <w:bCs w:val="0"/>
-          <w:sz w:val="24"/>
-          <w:szCs w:val="24"/>
-          <w:u w:val="none"/>
-        </w:rPr>
-        <w:t xml:space="preserve">mimicking real-world behavior while keeping it performant enough to </w:t>
-      </w:r>
-      <w:r>
-        <w:rPr>
-          <w:b w:val="0"/>
-          <w:bCs w:val="0"/>
-          <w:sz w:val="24"/>
-          <w:szCs w:val="24"/>
-          <w:u w:val="none"/>
-        </w:rPr>
-        <w:t>satisfy VR comfort requirements.</w:t>
-      </w:r>
-    </w:p>
-    <w:p>
-      <w:pPr>
-        <w:pStyle w:val="Normal"/>
+        <w:t>It has become clearer through working on this project that there are times that virtual reality makes sense, and times that it doesn’t. VR can require substantially more energy to interact with an interface when compared to traditional I/O methods. Specifically, simulating touchscreen behavior in virtual reality is not only much more work to implement, but also more work for the user to perform with the precision it requires.</w:t>
+      </w:r>
+      <w:r>
+        <w:rPr>
+          <w:b w:val="0"/>
+          <w:bCs w:val="0"/>
+          <w:sz w:val="24"/>
+          <w:szCs w:val="24"/>
+          <w:u w:val="none"/>
+        </w:rPr>
+        <w:t xml:space="preserve"> This project centered wholly on this mechanic, which made the cost of developing in VR and the cost of how difficult</w:t>
+      </w:r>
+      <w:r>
+        <w:rPr>
+          <w:b w:val="0"/>
+          <w:bCs w:val="0"/>
+          <w:sz w:val="24"/>
+          <w:szCs w:val="24"/>
+          <w:u w:val="none"/>
+        </w:rPr>
+        <w:t xml:space="preserve"> the program is to use much higher than the benefits of VR.</w:t>
+      </w:r>
+    </w:p>
+    <w:p>
+      <w:pPr>
+        <w:pStyle w:val="Normal"/>
+        <w:spacing w:before="0" w:beforeAutospacing="off" w:after="160" w:afterAutospacing="off" w:line="259" w:lineRule="auto"/>
+        <w:ind w:left="0" w:right="0"/>
         <w:jc w:val="left"/>
         <w:rPr>
           <w:b w:val="0"/>
           <w:bCs w:val="0"/>
           <w:sz w:val="24"/>
           <w:szCs w:val="24"/>
+          <w:u w:val="none"/>
+        </w:rPr>
+      </w:pPr>
+      <w:r>
+        <w:rPr>
+          <w:b w:val="0"/>
+          <w:bCs w:val="0"/>
+          <w:sz w:val="24"/>
+          <w:szCs w:val="24"/>
+          <w:u w:val="none"/>
+        </w:rPr>
+        <w:t xml:space="preserve">From the information gathered through developing this project, it can be said that activities </w:t>
+      </w:r>
+      <w:r>
+        <w:rPr>
+          <w:b w:val="0"/>
+          <w:bCs w:val="0"/>
+          <w:sz w:val="24"/>
+          <w:szCs w:val="24"/>
+          <w:u w:val="none"/>
+        </w:rPr>
+        <w:t xml:space="preserve">with a primary focus on </w:t>
+      </w:r>
+      <w:r>
+        <w:rPr>
+          <w:b w:val="0"/>
+          <w:bCs w:val="0"/>
+          <w:sz w:val="24"/>
+          <w:szCs w:val="24"/>
+          <w:u w:val="none"/>
+        </w:rPr>
+        <w:t xml:space="preserve">crude </w:t>
+      </w:r>
+      <w:r>
+        <w:rPr>
+          <w:b w:val="0"/>
+          <w:bCs w:val="0"/>
+          <w:sz w:val="24"/>
+          <w:szCs w:val="24"/>
+          <w:u w:val="none"/>
+        </w:rPr>
+        <w:t>physical movement</w:t>
+      </w:r>
+      <w:r>
+        <w:rPr>
+          <w:b w:val="0"/>
+          <w:bCs w:val="0"/>
+          <w:sz w:val="24"/>
+          <w:szCs w:val="24"/>
+          <w:u w:val="none"/>
+        </w:rPr>
+        <w:t xml:space="preserve"> or immersion</w:t>
+      </w:r>
+      <w:r>
+        <w:rPr>
+          <w:b w:val="0"/>
+          <w:bCs w:val="0"/>
+          <w:sz w:val="24"/>
+          <w:szCs w:val="24"/>
+          <w:u w:val="none"/>
+        </w:rPr>
+        <w:t xml:space="preserve"> make the most sense for a VR </w:t>
+      </w:r>
+      <w:r>
+        <w:rPr>
+          <w:b w:val="0"/>
+          <w:bCs w:val="0"/>
+          <w:sz w:val="24"/>
+          <w:szCs w:val="24"/>
+          <w:u w:val="none"/>
+        </w:rPr>
+        <w:t xml:space="preserve">application. </w:t>
+      </w:r>
+      <w:r>
+        <w:rPr>
+          <w:b w:val="0"/>
+          <w:bCs w:val="0"/>
+          <w:sz w:val="24"/>
+          <w:szCs w:val="24"/>
+          <w:u w:val="none"/>
+        </w:rPr>
+        <w:t>Activities that focus more on abstract ideas or strategy, for example, make the cost of VR too high for what it provides to</w:t>
+      </w:r>
+      <w:r>
+        <w:rPr>
+          <w:b w:val="0"/>
+          <w:bCs w:val="0"/>
+          <w:sz w:val="24"/>
+          <w:szCs w:val="24"/>
+          <w:u w:val="none"/>
+        </w:rPr>
+        <w:t xml:space="preserve"> the user.</w:t>
+      </w:r>
+    </w:p>
+    <w:p>
+      <w:pPr>
+        <w:pStyle w:val="Normal"/>
+        <w:spacing w:before="0" w:beforeAutospacing="off" w:after="160" w:afterAutospacing="off" w:line="259" w:lineRule="auto"/>
+        <w:ind w:left="0" w:right="0"/>
+        <w:jc w:val="left"/>
+        <w:rPr>
+          <w:b w:val="0"/>
+          <w:bCs w:val="0"/>
+          <w:sz w:val="24"/>
+          <w:szCs w:val="24"/>
+          <w:u w:val="none"/>
+        </w:rPr>
+      </w:pPr>
+      <w:r>
+        <w:rPr>
+          <w:b w:val="0"/>
+          <w:bCs w:val="0"/>
+          <w:sz w:val="24"/>
+          <w:szCs w:val="24"/>
+          <w:u w:val="none"/>
+        </w:rPr>
+        <w:t>Crude physical movement is a good fit for VR because the movement is monitored and replicated</w:t>
+      </w:r>
+      <w:r>
+        <w:rPr>
+          <w:b w:val="0"/>
+          <w:bCs w:val="0"/>
+          <w:sz w:val="24"/>
+          <w:szCs w:val="24"/>
+          <w:u w:val="none"/>
+        </w:rPr>
+        <w:t xml:space="preserve"> in the virtual space, which allows </w:t>
+      </w:r>
+      <w:r>
+        <w:rPr>
+          <w:b w:val="0"/>
+          <w:bCs w:val="0"/>
+          <w:sz w:val="24"/>
+          <w:szCs w:val="24"/>
+          <w:u w:val="none"/>
+        </w:rPr>
+        <w:t>the</w:t>
+      </w:r>
+      <w:r>
+        <w:rPr>
+          <w:b w:val="0"/>
+          <w:bCs w:val="0"/>
+          <w:sz w:val="24"/>
+          <w:szCs w:val="24"/>
+          <w:u w:val="none"/>
+        </w:rPr>
+        <w:t xml:space="preserve"> user to quickly make the connection between their actions and </w:t>
+      </w:r>
+      <w:r>
+        <w:rPr>
+          <w:b w:val="0"/>
+          <w:bCs w:val="0"/>
+          <w:sz w:val="24"/>
+          <w:szCs w:val="24"/>
+          <w:u w:val="none"/>
+        </w:rPr>
+        <w:t>the outcomes.</w:t>
+      </w:r>
+      <w:r>
+        <w:rPr>
+          <w:b w:val="0"/>
+          <w:bCs w:val="0"/>
+          <w:sz w:val="24"/>
+          <w:szCs w:val="24"/>
+          <w:u w:val="none"/>
+        </w:rPr>
+        <w:t xml:space="preserve"> </w:t>
+      </w:r>
+      <w:r>
+        <w:rPr>
+          <w:b w:val="0"/>
+          <w:bCs w:val="0"/>
+          <w:sz w:val="24"/>
+          <w:szCs w:val="24"/>
+          <w:u w:val="none"/>
+        </w:rPr>
+        <w:t xml:space="preserve">For this aspect of VR, users don’t have to learn abstract controls to interact with the application’s environment. Instead, they use the bodily interface they’ve learned all their lives to interact with the real world, and the application does the work to interpret them. </w:t>
+      </w:r>
+      <w:r>
+        <w:rPr>
+          <w:b w:val="0"/>
+          <w:bCs w:val="0"/>
+          <w:sz w:val="24"/>
+          <w:szCs w:val="24"/>
+          <w:u w:val="none"/>
+        </w:rPr>
+        <w:t xml:space="preserve">If </w:t>
+      </w:r>
+      <w:r>
+        <w:rPr>
+          <w:b w:val="0"/>
+          <w:bCs w:val="0"/>
+          <w:sz w:val="24"/>
+          <w:szCs w:val="24"/>
+          <w:u w:val="none"/>
+        </w:rPr>
+        <w:t>user’s actions in an application map directly to real-world actions</w:t>
+      </w:r>
+      <w:r>
+        <w:rPr>
+          <w:b w:val="0"/>
+          <w:bCs w:val="0"/>
+          <w:sz w:val="24"/>
+          <w:szCs w:val="24"/>
+          <w:u w:val="none"/>
+        </w:rPr>
+        <w:t>,</w:t>
+      </w:r>
+      <w:r>
+        <w:rPr>
+          <w:b w:val="0"/>
+          <w:bCs w:val="0"/>
+          <w:sz w:val="24"/>
+          <w:szCs w:val="24"/>
+          <w:u w:val="none"/>
+        </w:rPr>
+        <w:t xml:space="preserve"> </w:t>
+      </w:r>
+      <w:r>
+        <w:rPr>
+          <w:b w:val="0"/>
+          <w:bCs w:val="0"/>
+          <w:sz w:val="24"/>
+          <w:szCs w:val="24"/>
+          <w:u w:val="none"/>
+        </w:rPr>
+        <w:t xml:space="preserve">and </w:t>
+      </w:r>
+      <w:r>
+        <w:rPr>
+          <w:b w:val="0"/>
+          <w:bCs w:val="0"/>
+          <w:sz w:val="24"/>
+          <w:szCs w:val="24"/>
+          <w:u w:val="none"/>
+        </w:rPr>
+        <w:t xml:space="preserve">if </w:t>
+      </w:r>
+      <w:r>
+        <w:rPr>
+          <w:b w:val="0"/>
+          <w:bCs w:val="0"/>
+          <w:sz w:val="24"/>
+          <w:szCs w:val="24"/>
+          <w:u w:val="none"/>
+        </w:rPr>
+        <w:t xml:space="preserve">those actions don’t require precise movements, it is likely beneficial to make the application in VR. </w:t>
+      </w:r>
+    </w:p>
+    <w:p>
+      <w:pPr>
+        <w:pStyle w:val="Normal"/>
+        <w:spacing w:before="0" w:beforeAutospacing="off" w:after="160" w:afterAutospacing="off" w:line="259" w:lineRule="auto"/>
+        <w:ind w:left="0" w:right="0"/>
+        <w:jc w:val="left"/>
+        <w:rPr>
+          <w:b w:val="0"/>
+          <w:bCs w:val="0"/>
+          <w:sz w:val="24"/>
+          <w:szCs w:val="24"/>
+          <w:u w:val="none"/>
+        </w:rPr>
+      </w:pPr>
+      <w:r>
+        <w:rPr>
+          <w:b w:val="0"/>
+          <w:bCs w:val="0"/>
+          <w:sz w:val="24"/>
+          <w:szCs w:val="24"/>
+          <w:u w:val="none"/>
+        </w:rPr>
+        <w:t xml:space="preserve">Immersion alone has a much lower cost of developing in VR, but </w:t>
+      </w:r>
+      <w:r>
+        <w:rPr>
+          <w:b w:val="0"/>
+          <w:bCs w:val="0"/>
+          <w:sz w:val="24"/>
+          <w:szCs w:val="24"/>
+          <w:u w:val="none"/>
+        </w:rPr>
+        <w:t xml:space="preserve">the VR aspect </w:t>
+      </w:r>
+      <w:r>
+        <w:rPr>
+          <w:b w:val="0"/>
+          <w:bCs w:val="0"/>
+          <w:sz w:val="24"/>
+          <w:szCs w:val="24"/>
+          <w:u w:val="none"/>
+        </w:rPr>
+        <w:t>may make a drastic difference in the experience a user has with the application</w:t>
+      </w:r>
+      <w:r>
+        <w:rPr>
+          <w:b w:val="0"/>
+          <w:bCs w:val="0"/>
+          <w:sz w:val="24"/>
+          <w:szCs w:val="24"/>
+          <w:u w:val="none"/>
+        </w:rPr>
+        <w:t xml:space="preserve"> if </w:t>
+      </w:r>
+      <w:r>
+        <w:rPr>
+          <w:b w:val="0"/>
+          <w:bCs w:val="0"/>
+          <w:sz w:val="24"/>
+          <w:szCs w:val="24"/>
+          <w:u w:val="none"/>
+        </w:rPr>
+        <w:t xml:space="preserve">immersion </w:t>
+      </w:r>
+      <w:r>
+        <w:rPr>
+          <w:b w:val="0"/>
+          <w:bCs w:val="0"/>
+          <w:sz w:val="24"/>
+          <w:szCs w:val="24"/>
+          <w:u w:val="none"/>
+        </w:rPr>
+        <w:t xml:space="preserve">is a primary focus. </w:t>
+      </w:r>
+      <w:r>
+        <w:rPr>
+          <w:b w:val="0"/>
+          <w:bCs w:val="0"/>
+          <w:sz w:val="24"/>
+          <w:szCs w:val="24"/>
+          <w:u w:val="none"/>
+        </w:rPr>
+        <w:t>Allowing a user to look around a virtual space with six degrees of freedom is quite a different experience than</w:t>
+      </w:r>
+      <w:r>
+        <w:rPr>
+          <w:b w:val="0"/>
+          <w:bCs w:val="0"/>
+          <w:sz w:val="24"/>
+          <w:szCs w:val="24"/>
+          <w:u w:val="none"/>
+        </w:rPr>
+        <w:t xml:space="preserve"> with</w:t>
+      </w:r>
+      <w:r>
+        <w:rPr>
+          <w:b w:val="0"/>
+          <w:bCs w:val="0"/>
+          <w:sz w:val="24"/>
+          <w:szCs w:val="24"/>
+          <w:u w:val="none"/>
+        </w:rPr>
+        <w:t xml:space="preserve"> traditional 2D screen-based applications</w:t>
+      </w:r>
+      <w:r>
+        <w:rPr>
+          <w:b w:val="0"/>
+          <w:bCs w:val="0"/>
+          <w:sz w:val="24"/>
+          <w:szCs w:val="24"/>
+          <w:u w:val="none"/>
+        </w:rPr>
+        <w:t>, and implementing this ability into a</w:t>
+      </w:r>
+      <w:r>
+        <w:rPr>
+          <w:b w:val="0"/>
+          <w:bCs w:val="0"/>
+          <w:sz w:val="24"/>
+          <w:szCs w:val="24"/>
+          <w:u w:val="none"/>
+        </w:rPr>
+        <w:t>n application that already utilizes a 3D space can be quite easy when compared to the more complex systems used for interaction</w:t>
+      </w:r>
+      <w:r>
+        <w:rPr>
+          <w:b w:val="0"/>
+          <w:bCs w:val="0"/>
+          <w:sz w:val="24"/>
+          <w:szCs w:val="24"/>
+          <w:u w:val="none"/>
+        </w:rPr>
+        <w:t>.</w:t>
+      </w:r>
+    </w:p>
+    <w:p>
+      <w:pPr>
+        <w:pStyle w:val="Normal"/>
+        <w:bidi w:val="0"/>
+        <w:spacing w:before="0" w:beforeAutospacing="off" w:after="160" w:afterAutospacing="off" w:line="259" w:lineRule="auto"/>
+        <w:ind w:left="0" w:right="0"/>
+        <w:jc w:val="left"/>
+        <w:rPr>
+          <w:b w:val="0"/>
+          <w:bCs w:val="0"/>
+          <w:sz w:val="24"/>
+          <w:szCs w:val="24"/>
           <w:u w:val="single"/>
         </w:rPr>
       </w:pPr>
@@ -1795,6 +2051,237 @@
           <w:szCs w:val="24"/>
           <w:u w:val="single"/>
         </w:rPr>
+        <w:t>Real World Mimicry in Virtual Reality</w:t>
+      </w:r>
+    </w:p>
+    <w:p>
+      <w:pPr>
+        <w:pStyle w:val="Normal"/>
+        <w:bidi w:val="0"/>
+        <w:spacing w:before="0" w:beforeAutospacing="off" w:after="160" w:afterAutospacing="off" w:line="259" w:lineRule="auto"/>
+        <w:ind w:left="0" w:right="0"/>
+        <w:jc w:val="left"/>
+        <w:rPr>
+          <w:b w:val="0"/>
+          <w:bCs w:val="0"/>
+          <w:sz w:val="24"/>
+          <w:szCs w:val="24"/>
+          <w:u w:val="none"/>
+        </w:rPr>
+      </w:pPr>
+      <w:r>
+        <w:rPr>
+          <w:b w:val="0"/>
+          <w:bCs w:val="0"/>
+          <w:sz w:val="24"/>
+          <w:szCs w:val="24"/>
+          <w:u w:val="none"/>
+        </w:rPr>
+        <w:t>The 3D, physics-based nature of a typical VR environment makes developing it quite an involved task. If one was to model a VR application after a real-world physical task like tossing a bean bag, a tremendous amount of time would be spent mimicking real-world behavior while keeping it performant enough to satisfy VR comfort requirements.</w:t>
+      </w:r>
+      <w:r>
+        <w:rPr>
+          <w:b w:val="0"/>
+          <w:bCs w:val="0"/>
+          <w:sz w:val="24"/>
+          <w:szCs w:val="24"/>
+          <w:u w:val="none"/>
+        </w:rPr>
+        <w:t xml:space="preserve"> These goals seem almost contradictory, but a great deal of knowledge in computer science and physics w</w:t>
+      </w:r>
+      <w:r>
+        <w:rPr>
+          <w:b w:val="0"/>
+          <w:bCs w:val="0"/>
+          <w:sz w:val="24"/>
+          <w:szCs w:val="24"/>
+          <w:u w:val="none"/>
+        </w:rPr>
+        <w:t xml:space="preserve">ould allow these goals to be met. </w:t>
+      </w:r>
+    </w:p>
+    <w:p>
+      <w:pPr>
+        <w:pStyle w:val="Normal"/>
+        <w:bidi w:val="0"/>
+        <w:spacing w:before="0" w:beforeAutospacing="off" w:after="160" w:afterAutospacing="off" w:line="259" w:lineRule="auto"/>
+        <w:ind w:left="0" w:right="0"/>
+        <w:jc w:val="left"/>
+        <w:rPr>
+          <w:b w:val="0"/>
+          <w:bCs w:val="0"/>
+          <w:sz w:val="24"/>
+          <w:szCs w:val="24"/>
+          <w:u w:val="single"/>
+        </w:rPr>
+      </w:pPr>
+      <w:r>
+        <w:rPr>
+          <w:b w:val="0"/>
+          <w:bCs w:val="0"/>
+          <w:sz w:val="24"/>
+          <w:szCs w:val="24"/>
+          <w:u w:val="single"/>
+        </w:rPr>
+        <w:t>Using Engines for Virtual Reality</w:t>
+      </w:r>
+    </w:p>
+    <w:p>
+      <w:pPr>
+        <w:pStyle w:val="Normal"/>
+        <w:bidi w:val="0"/>
+        <w:spacing w:before="0" w:beforeAutospacing="off" w:after="160" w:afterAutospacing="off" w:line="259" w:lineRule="auto"/>
+        <w:ind w:left="0" w:right="0"/>
+        <w:jc w:val="left"/>
+        <w:rPr>
+          <w:b w:val="0"/>
+          <w:bCs w:val="0"/>
+          <w:sz w:val="24"/>
+          <w:szCs w:val="24"/>
+          <w:u w:val="none"/>
+        </w:rPr>
+      </w:pPr>
+      <w:r>
+        <w:rPr>
+          <w:b w:val="0"/>
+          <w:bCs w:val="0"/>
+          <w:sz w:val="24"/>
+          <w:szCs w:val="24"/>
+          <w:u w:val="none"/>
+        </w:rPr>
+        <w:t>I believe using an engine as the backbone for virtual reality simulation is necessary for small projects such as this one, but perhaps Unity was not the best choice for this kind of project. For the results of studies like this to be as accurate as possible, it is best that the engine used to simulate is one that is highly accurate.</w:t>
+      </w:r>
+      <w:r>
+        <w:rPr>
+          <w:b w:val="0"/>
+          <w:bCs w:val="0"/>
+          <w:sz w:val="24"/>
+          <w:szCs w:val="24"/>
+          <w:u w:val="none"/>
+        </w:rPr>
+        <w:t xml:space="preserve"> The engine I used is optimized for gaming, which does not typically require very accurate physics simulation</w:t>
+      </w:r>
+      <w:r>
+        <w:rPr>
+          <w:b w:val="0"/>
+          <w:bCs w:val="0"/>
+          <w:sz w:val="24"/>
+          <w:szCs w:val="24"/>
+          <w:u w:val="none"/>
+        </w:rPr>
+        <w:t>. It only has good enough physical behavior to be believable to a player.</w:t>
+      </w:r>
+      <w:r>
+        <w:rPr>
+          <w:b w:val="0"/>
+          <w:bCs w:val="0"/>
+          <w:sz w:val="24"/>
+          <w:szCs w:val="24"/>
+          <w:u w:val="none"/>
+        </w:rPr>
+        <w:t xml:space="preserve"> </w:t>
+      </w:r>
+      <w:r>
+        <w:rPr>
+          <w:b w:val="0"/>
+          <w:bCs w:val="0"/>
+          <w:sz w:val="24"/>
+          <w:szCs w:val="24"/>
+          <w:u w:val="none"/>
+        </w:rPr>
+        <w:t>A</w:t>
+      </w:r>
+      <w:r>
+        <w:rPr>
+          <w:b w:val="0"/>
+          <w:bCs w:val="0"/>
+          <w:sz w:val="24"/>
+          <w:szCs w:val="24"/>
+          <w:u w:val="none"/>
+        </w:rPr>
+        <w:t xml:space="preserve"> sufficient engine</w:t>
+      </w:r>
+      <w:r>
+        <w:rPr>
+          <w:b w:val="0"/>
+          <w:bCs w:val="0"/>
+          <w:sz w:val="24"/>
+          <w:szCs w:val="24"/>
+          <w:u w:val="none"/>
+        </w:rPr>
+        <w:t xml:space="preserve"> may not exist yet since runtime optimization is still crucial for the usability of virtual reality, but in the meantime, Unity engine is a good choice being </w:t>
+      </w:r>
+      <w:proofErr w:type="gramStart"/>
+      <w:r>
+        <w:rPr>
+          <w:b w:val="0"/>
+          <w:bCs w:val="0"/>
+          <w:sz w:val="24"/>
+          <w:szCs w:val="24"/>
+          <w:u w:val="none"/>
+        </w:rPr>
+        <w:t>fairly capable</w:t>
+      </w:r>
+      <w:proofErr w:type="gramEnd"/>
+      <w:r>
+        <w:rPr>
+          <w:b w:val="0"/>
+          <w:bCs w:val="0"/>
+          <w:sz w:val="24"/>
+          <w:szCs w:val="24"/>
+          <w:u w:val="none"/>
+        </w:rPr>
+        <w:t xml:space="preserve"> of sophisticated physics simulation while being optimized enough for virtual reality.</w:t>
+      </w:r>
+    </w:p>
+    <w:p>
+      <w:pPr>
+        <w:pStyle w:val="Normal"/>
+        <w:bidi w:val="0"/>
+        <w:spacing w:before="0" w:beforeAutospacing="off" w:after="160" w:afterAutospacing="off" w:line="259" w:lineRule="auto"/>
+        <w:ind w:left="0" w:right="0"/>
+        <w:jc w:val="left"/>
+        <w:rPr>
+          <w:b w:val="0"/>
+          <w:bCs w:val="0"/>
+          <w:sz w:val="32"/>
+          <w:szCs w:val="32"/>
+          <w:u w:val="none"/>
+        </w:rPr>
+      </w:pPr>
+      <w:r>
+        <w:rPr>
+          <w:b w:val="0"/>
+          <w:bCs w:val="0"/>
+          <w:sz w:val="28"/>
+          <w:szCs w:val="28"/>
+          <w:u w:val="none"/>
+        </w:rPr>
+        <w:t>Personal Lessons Learned</w:t>
+      </w:r>
+    </w:p>
+    <w:p>
+      <w:pPr>
+        <w:pStyle w:val="Normal"/>
+        <w:spacing w:before="0" w:beforeAutospacing="off" w:after="160" w:afterAutospacing="off" w:line="259" w:lineRule="auto"/>
+        <w:ind w:left="0" w:right="0"/>
+        <w:jc w:val="left"/>
+        <w:rPr>
+          <w:b w:val="0"/>
+          <w:bCs w:val="0"/>
+          <w:sz w:val="24"/>
+          <w:szCs w:val="24"/>
+          <w:u w:val="single"/>
+        </w:rPr>
+      </w:pPr>
+      <w:r>
+        <w:rPr>
+          <w:b w:val="0"/>
+          <w:bCs w:val="0"/>
+          <w:sz w:val="24"/>
+          <w:szCs w:val="24"/>
+          <w:u w:val="single"/>
+        </w:rPr>
         <w:t>Planning</w:t>
       </w:r>
     </w:p>
@@ -2596,14 +3083,10 @@
     <w:p>
       <w:pPr>
         <w:pStyle w:val="Normal"/>
+        <w:bidi w:val="0"/>
+        <w:spacing w:before="0" w:beforeAutospacing="off" w:after="160" w:afterAutospacing="off" w:line="259" w:lineRule="auto"/>
+        <w:ind w:left="0" w:right="0"/>
         <w:jc w:val="left"/>
-        <w:rPr>
-          <w:b w:val="0"/>
-          <w:bCs w:val="0"/>
-          <w:sz w:val="24"/>
-          <w:szCs w:val="24"/>
-          <w:u w:val="none"/>
-        </w:rPr>
       </w:pPr>
       <w:r>
         <w:rPr>
@@ -2613,17 +3096,7 @@
           <w:szCs w:val="24"/>
           <w:u w:val="single"/>
         </w:rPr>
-        <w:t xml:space="preserve">Personal </w:t>
-      </w:r>
-      <w:r>
-        <w:rPr>
-          <w:b w:val="0"/>
-          <w:bCs w:val="0"/>
-          <w:sz w:val="24"/>
-          <w:szCs w:val="24"/>
-          <w:u w:val="single"/>
-        </w:rPr>
-        <w:t>Lessons Learned</w:t>
+        <w:t>My Takeaways</w:t>
       </w:r>
     </w:p>
     <w:p>
@@ -3325,77 +3798,129 @@
           <w:szCs w:val="24"/>
           <w:u w:val="none"/>
         </w:rPr>
-        <w:t xml:space="preserve">Using an engine as the backbone for virtual reality simulation is necessary in my opinion, but perhaps Unity was not the best choice for this kind of project. </w:t>
-      </w:r>
-      <w:r>
-        <w:rPr>
-          <w:b w:val="0"/>
-          <w:bCs w:val="0"/>
-          <w:sz w:val="24"/>
-          <w:szCs w:val="24"/>
-          <w:u w:val="none"/>
-        </w:rPr>
-        <w:t>For</w:t>
-      </w:r>
-      <w:r>
-        <w:rPr>
-          <w:b w:val="0"/>
-          <w:bCs w:val="0"/>
-          <w:sz w:val="24"/>
-          <w:szCs w:val="24"/>
-          <w:u w:val="none"/>
-        </w:rPr>
-        <w:t xml:space="preserve"> the results of this study to be </w:t>
-      </w:r>
-      <w:r>
-        <w:rPr>
-          <w:b w:val="0"/>
-          <w:bCs w:val="0"/>
-          <w:sz w:val="24"/>
-          <w:szCs w:val="24"/>
-          <w:u w:val="none"/>
-        </w:rPr>
-        <w:t>as accurate as possible, it is best that the engine used to simulate is one that is highly accurate instead of optimized for gameplay. An engine that meets this r</w:t>
-      </w:r>
-      <w:r>
-        <w:rPr>
-          <w:b w:val="0"/>
-          <w:bCs w:val="0"/>
-          <w:sz w:val="24"/>
-          <w:szCs w:val="24"/>
-          <w:u w:val="none"/>
-        </w:rPr>
-        <w:t xml:space="preserve">equirement may not exist yet since runtime optimization is still crucial for the usability of virtual reality, but in the meantime, Unity engine is </w:t>
-      </w:r>
-      <w:r>
-        <w:rPr>
-          <w:b w:val="0"/>
-          <w:bCs w:val="0"/>
-          <w:sz w:val="24"/>
-          <w:szCs w:val="24"/>
-          <w:u w:val="none"/>
-        </w:rPr>
-        <w:t>a good choice being fairly capable of sophisticated physics simulation</w:t>
-      </w:r>
-      <w:r>
-        <w:rPr>
-          <w:b w:val="0"/>
-          <w:bCs w:val="0"/>
-          <w:sz w:val="24"/>
-          <w:szCs w:val="24"/>
-          <w:u w:val="none"/>
-        </w:rPr>
-        <w:t xml:space="preserve"> while being optimized enough for virtual reality</w:t>
-      </w:r>
-      <w:r>
-        <w:rPr>
-          <w:b w:val="0"/>
-          <w:bCs w:val="0"/>
-          <w:sz w:val="24"/>
-          <w:szCs w:val="24"/>
-          <w:u w:val="none"/>
-        </w:rPr>
-        <w:t>.</w:t>
+        <w:t>Additionally, using a different engine that is more suited for physics simulation rather than gaming would be a better fit for the project. Research into var</w:t>
+      </w:r>
+      <w:r>
+        <w:rPr>
+          <w:b w:val="0"/>
+          <w:bCs w:val="0"/>
+          <w:sz w:val="24"/>
+          <w:szCs w:val="24"/>
+          <w:u w:val="none"/>
+        </w:rPr>
+        <w:t>ious options for this choice is advised.</w:t>
+      </w:r>
+    </w:p>
+    <w:p>
+      <w:pPr>
+        <w:pStyle w:val="Normal"/>
+        <w:bidi w:val="0"/>
+        <w:spacing w:before="0" w:beforeAutospacing="off" w:after="160" w:afterAutospacing="off" w:line="259" w:lineRule="auto"/>
+        <w:ind w:left="360" w:right="0"/>
+        <w:jc w:val="left"/>
+        <w:rPr>
+          <w:b w:val="0"/>
+          <w:bCs w:val="0"/>
+          <w:sz w:val="24"/>
+          <w:szCs w:val="24"/>
+          <w:u w:val="none"/>
+        </w:rPr>
+      </w:pPr>
+      <w:r>
+        <w:rPr>
+          <w:b w:val="0"/>
+          <w:bCs w:val="0"/>
+          <w:sz w:val="24"/>
+          <w:szCs w:val="24"/>
+          <w:u w:val="none"/>
+        </w:rPr>
+        <w:t xml:space="preserve">Making a quantifiable way of describing task difficulty as well as </w:t>
+      </w:r>
+      <w:r>
+        <w:rPr>
+          <w:b w:val="0"/>
+          <w:bCs w:val="0"/>
+          <w:sz w:val="24"/>
+          <w:szCs w:val="24"/>
+          <w:u w:val="none"/>
+        </w:rPr>
+        <w:t>attributing types of learning used for each procedure would be beneficial to the project for testing and analysis.</w:t>
+      </w:r>
+    </w:p>
+    <w:p>
+      <w:pPr>
+        <w:pStyle w:val="Normal"/>
+        <w:bidi w:val="0"/>
+        <w:spacing w:before="0" w:beforeAutospacing="off" w:after="160" w:afterAutospacing="off" w:line="259" w:lineRule="auto"/>
+        <w:ind w:left="360" w:right="0"/>
+        <w:jc w:val="left"/>
+        <w:rPr>
+          <w:b w:val="0"/>
+          <w:bCs w:val="0"/>
+          <w:sz w:val="24"/>
+          <w:szCs w:val="24"/>
+          <w:u w:val="none"/>
+        </w:rPr>
+      </w:pPr>
+      <w:r>
+        <w:rPr>
+          <w:b w:val="0"/>
+          <w:bCs w:val="0"/>
+          <w:sz w:val="24"/>
+          <w:szCs w:val="24"/>
+          <w:u w:val="none"/>
+        </w:rPr>
+        <w:t>Finally, a solid integration of preliminary software testing during devel</w:t>
+      </w:r>
+      <w:r>
+        <w:rPr>
+          <w:b w:val="0"/>
+          <w:bCs w:val="0"/>
+          <w:sz w:val="24"/>
+          <w:szCs w:val="24"/>
+          <w:u w:val="none"/>
+        </w:rPr>
+        <w:t>opment</w:t>
+      </w:r>
+      <w:r>
+        <w:rPr>
+          <w:b w:val="0"/>
+          <w:bCs w:val="0"/>
+          <w:sz w:val="24"/>
+          <w:szCs w:val="24"/>
+          <w:u w:val="none"/>
+        </w:rPr>
+        <w:t xml:space="preserve"> would make</w:t>
+      </w:r>
+      <w:r>
+        <w:rPr>
+          <w:b w:val="0"/>
+          <w:bCs w:val="0"/>
+          <w:sz w:val="24"/>
+          <w:szCs w:val="24"/>
+          <w:u w:val="none"/>
+        </w:rPr>
+        <w:t xml:space="preserve"> for</w:t>
+      </w:r>
+      <w:r>
+        <w:rPr>
+          <w:b w:val="0"/>
+          <w:bCs w:val="0"/>
+          <w:sz w:val="24"/>
+          <w:szCs w:val="24"/>
+          <w:u w:val="none"/>
+        </w:rPr>
+        <w:t xml:space="preserve"> a more reliable and error-free final product </w:t>
+      </w:r>
+      <w:r>
+        <w:rPr>
+          <w:b w:val="0"/>
+          <w:bCs w:val="0"/>
+          <w:sz w:val="24"/>
+          <w:szCs w:val="24"/>
+          <w:u w:val="none"/>
+        </w:rPr>
+        <w:t xml:space="preserve">to be used in subject testing. </w:t>
       </w:r>
     </w:p>
     <w:sectPr>

</xml_diff>